<commit_message>
mengedit susunan kerangka laporan
</commit_message>
<xml_diff>
--- a/LEMBAR PENGESAHAN.docx
+++ b/LEMBAR PENGESAHAN.docx
@@ -1,6 +1,6 @@
 
 <file path=word/document.xml><?xml version="1.0" encoding="utf-8"?>
-<w:document xmlns:wpc="http://schemas.microsoft.com/office/word/2010/wordprocessingCanvas" xmlns:cx="http://schemas.microsoft.com/office/drawing/2014/chartex" xmlns:cx1="http://schemas.microsoft.com/office/drawing/2015/9/8/chartex" xmlns:cx2="http://schemas.microsoft.com/office/drawing/2015/10/21/chartex" xmlns:cx3="http://schemas.microsoft.com/office/drawing/2016/5/9/chartex" xmlns:cx4="http://schemas.microsoft.com/office/drawing/2016/5/10/chartex" xmlns:cx5="http://schemas.microsoft.com/office/drawing/2016/5/11/chartex" xmlns:cx6="http://schemas.microsoft.com/office/drawing/2016/5/12/chartex" xmlns:cx7="http://schemas.microsoft.com/office/drawing/2016/5/13/chartex" xmlns:cx8="http://schemas.microsoft.com/office/drawing/2016/5/14/chartex" xmlns:mc="http://schemas.openxmlformats.org/markup-compatibility/2006" xmlns:aink="http://schemas.microsoft.com/office/drawing/2016/ink" xmlns:am3d="http://schemas.microsoft.com/office/drawing/2017/model3d" xmlns:o="urn:schemas-microsoft-com:office:office" xmlns:r="http://schemas.openxmlformats.org/officeDocument/2006/relationships" xmlns:m="http://schemas.openxmlformats.org/officeDocument/2006/math" xmlns:v="urn:schemas-microsoft-com:vml" xmlns:wp14="http://schemas.microsoft.com/office/word/2010/wordprocessingDrawing" xmlns:wp="http://schemas.openxmlformats.org/drawingml/2006/wordprocessingDrawing" xmlns:w10="urn:schemas-microsoft-com:office:word" xmlns:w="http://schemas.openxmlformats.org/wordprocessingml/2006/main" xmlns:w14="http://schemas.microsoft.com/office/word/2010/wordml" xmlns:w15="http://schemas.microsoft.com/office/word/2012/wordml" xmlns:w16cid="http://schemas.microsoft.com/office/word/2016/wordml/cid" xmlns:w16se="http://schemas.microsoft.com/office/word/2015/wordml/symex" xmlns:wpg="http://schemas.microsoft.com/office/word/2010/wordprocessingGroup" xmlns:wpi="http://schemas.microsoft.com/office/word/2010/wordprocessingInk" xmlns:wne="http://schemas.microsoft.com/office/word/2006/wordml" xmlns:wps="http://schemas.microsoft.com/office/word/2010/wordprocessingShape" mc:Ignorable="w14 w15 w16se w16cid wp14">
+<w:document xmlns:wpc="http://schemas.microsoft.com/office/word/2010/wordprocessingCanvas" xmlns:cx="http://schemas.microsoft.com/office/drawing/2014/chartex" xmlns:cx1="http://schemas.microsoft.com/office/drawing/2015/9/8/chartex" xmlns:cx2="http://schemas.microsoft.com/office/drawing/2015/10/21/chartex" xmlns:cx3="http://schemas.microsoft.com/office/drawing/2016/5/9/chartex" xmlns:cx4="http://schemas.microsoft.com/office/drawing/2016/5/10/chartex" xmlns:cx5="http://schemas.microsoft.com/office/drawing/2016/5/11/chartex" xmlns:cx6="http://schemas.microsoft.com/office/drawing/2016/5/12/chartex" xmlns:cx7="http://schemas.microsoft.com/office/drawing/2016/5/13/chartex" xmlns:cx8="http://schemas.microsoft.com/office/drawing/2016/5/14/chartex" xmlns:mc="http://schemas.openxmlformats.org/markup-compatibility/2006" xmlns:aink="http://schemas.microsoft.com/office/drawing/2016/ink" xmlns:am3d="http://schemas.microsoft.com/office/drawing/2017/model3d" xmlns:o="urn:schemas-microsoft-com:office:office" xmlns:r="http://schemas.openxmlformats.org/officeDocument/2006/relationships" xmlns:m="http://schemas.openxmlformats.org/officeDocument/2006/math" xmlns:v="urn:schemas-microsoft-com:vml" xmlns:wp14="http://schemas.microsoft.com/office/word/2010/wordprocessingDrawing" xmlns:wp="http://schemas.openxmlformats.org/drawingml/2006/wordprocessingDrawing" xmlns:w10="urn:schemas-microsoft-com:office:word" xmlns:w="http://schemas.openxmlformats.org/wordprocessingml/2006/main" xmlns:w14="http://schemas.microsoft.com/office/word/2010/wordml" xmlns:w15="http://schemas.microsoft.com/office/word/2012/wordml" xmlns:w16cex="http://schemas.microsoft.com/office/word/2018/wordml/cex" xmlns:w16cid="http://schemas.microsoft.com/office/word/2016/wordml/cid" xmlns:w16="http://schemas.microsoft.com/office/word/2018/wordml" xmlns:w16sdtdh="http://schemas.microsoft.com/office/word/2020/wordml/sdtdatahash" xmlns:w16se="http://schemas.microsoft.com/office/word/2015/wordml/symex" xmlns:wpg="http://schemas.microsoft.com/office/word/2010/wordprocessingGroup" xmlns:wpi="http://schemas.microsoft.com/office/word/2010/wordprocessingInk" xmlns:wne="http://schemas.microsoft.com/office/word/2006/wordml" xmlns:wps="http://schemas.microsoft.com/office/word/2010/wordprocessingShape" mc:Ignorable="w14 w15 w16se w16cid w16 w16cex w16sdtdh wp14">
   <w:body>
     <w:p>
       <w:pPr>
@@ -12,6 +12,7 @@
           <w:szCs w:val="28"/>
         </w:rPr>
       </w:pPr>
+      <w:bookmarkStart w:id="0" w:name="_Hlk70648774"/>
       <w:r>
         <w:rPr>
           <w:rFonts w:ascii="Times New Roman" w:hAnsi="Times New Roman" w:cs="Times New Roman"/>
@@ -105,7 +106,23 @@
           <w:sz w:val="24"/>
           <w:szCs w:val="24"/>
         </w:rPr>
-        <w:t>: MUHAMMAD NURUL MUSTOFA</w:t>
+        <w:t xml:space="preserve">: </w:t>
+      </w:r>
+      <w:r>
+        <w:rPr>
+          <w:rFonts w:ascii="Times New Roman" w:hAnsi="Times New Roman" w:cs="Times New Roman"/>
+          <w:sz w:val="24"/>
+          <w:szCs w:val="24"/>
+        </w:rPr>
+        <w:t xml:space="preserve"> </w:t>
+      </w:r>
+      <w:r>
+        <w:rPr>
+          <w:rFonts w:ascii="Times New Roman" w:hAnsi="Times New Roman" w:cs="Times New Roman"/>
+          <w:sz w:val="24"/>
+          <w:szCs w:val="24"/>
+        </w:rPr>
+        <w:t>MUHAMMAD NURUL MUSTOFA</w:t>
       </w:r>
     </w:p>
     <w:p>
@@ -172,6 +189,14 @@
       <w:r>
         <w:rPr>
           <w:rFonts w:ascii="Times New Roman" w:hAnsi="Times New Roman" w:cs="Times New Roman"/>
+          <w:sz w:val="24"/>
+          <w:szCs w:val="24"/>
+        </w:rPr>
+        <w:t xml:space="preserve"> </w:t>
+      </w:r>
+      <w:r>
+        <w:rPr>
+          <w:rFonts w:ascii="Times New Roman" w:hAnsi="Times New Roman" w:cs="Times New Roman"/>
           <w:bCs/>
           <w:color w:val="000000"/>
           <w:sz w:val="24"/>
@@ -184,6 +209,7 @@
     <w:p>
       <w:pPr>
         <w:pStyle w:val="NoSpacing"/>
+        <w:ind w:left="3600" w:hanging="3600"/>
         <w:rPr>
           <w:rFonts w:ascii="Times New Roman" w:hAnsi="Times New Roman" w:cs="Times New Roman"/>
           <w:sz w:val="24"/>
@@ -205,7 +231,53 @@
           <w:szCs w:val="24"/>
         </w:rPr>
         <w:tab/>
-        <w:t>: TEKNIK KOMPUTER DAN INFORMATIKA</w:t>
+        <w:t xml:space="preserve">: </w:t>
+      </w:r>
+      <w:r>
+        <w:rPr>
+          <w:rFonts w:ascii="Times New Roman" w:hAnsi="Times New Roman" w:cs="Times New Roman"/>
+          <w:sz w:val="24"/>
+          <w:szCs w:val="24"/>
+        </w:rPr>
+        <w:t xml:space="preserve"> </w:t>
+      </w:r>
+      <w:r>
+        <w:rPr>
+          <w:rFonts w:ascii="Times New Roman" w:hAnsi="Times New Roman" w:cs="Times New Roman"/>
+          <w:sz w:val="24"/>
+          <w:szCs w:val="24"/>
+        </w:rPr>
+        <w:t>TEKNIK KOMPUTER DAN</w:t>
+      </w:r>
+    </w:p>
+    <w:p>
+      <w:pPr>
+        <w:pStyle w:val="NoSpacing"/>
+        <w:tabs>
+          <w:tab w:val="left" w:pos="3828"/>
+        </w:tabs>
+        <w:ind w:left="3600"/>
+        <w:rPr>
+          <w:rFonts w:ascii="Times New Roman" w:hAnsi="Times New Roman" w:cs="Times New Roman"/>
+          <w:sz w:val="24"/>
+          <w:szCs w:val="24"/>
+        </w:rPr>
+      </w:pPr>
+      <w:r>
+        <w:rPr>
+          <w:rFonts w:ascii="Times New Roman" w:hAnsi="Times New Roman" w:cs="Times New Roman"/>
+          <w:sz w:val="24"/>
+          <w:szCs w:val="24"/>
+        </w:rPr>
+        <w:tab/>
+      </w:r>
+      <w:r>
+        <w:rPr>
+          <w:rFonts w:ascii="Times New Roman" w:hAnsi="Times New Roman" w:cs="Times New Roman"/>
+          <w:sz w:val="24"/>
+          <w:szCs w:val="24"/>
+        </w:rPr>
+        <w:t>INFORMATIKA</w:t>
       </w:r>
     </w:p>
     <w:p>
@@ -590,8 +662,6 @@
                 <w:u w:val="single"/>
               </w:rPr>
             </w:pPr>
-            <w:bookmarkStart w:id="0" w:name="_GoBack"/>
-            <w:bookmarkEnd w:id="0"/>
           </w:p>
           <w:p>
             <w:pPr>
@@ -1232,1213 +1302,7 @@
         </w:rPr>
         <w:t>196302041989031017</w:t>
       </w:r>
-    </w:p>
-    <w:p>
-      <w:pPr>
-        <w:tabs>
-          <w:tab w:val="left" w:pos="5103"/>
-        </w:tabs>
-        <w:rPr>
-          <w:rFonts w:ascii="Times New Roman" w:hAnsi="Times New Roman" w:cs="Times New Roman"/>
-          <w:sz w:val="24"/>
-          <w:szCs w:val="24"/>
-        </w:rPr>
-      </w:pPr>
-    </w:p>
-    <w:p>
-      <w:pPr>
-        <w:pStyle w:val="Subtitle"/>
-        <w:spacing w:after="0" w:line="240" w:lineRule="auto"/>
-        <w:jc w:val="center"/>
-        <w:rPr>
-          <w:rFonts w:ascii="Times New Roman" w:eastAsia="Times New Roman" w:hAnsi="Times New Roman" w:cs="Times New Roman"/>
-        </w:rPr>
-      </w:pPr>
-      <w:r>
-        <w:rPr>
-          <w:rFonts w:ascii="Times New Roman" w:eastAsia="Times New Roman" w:hAnsi="Times New Roman" w:cs="Times New Roman"/>
-          <w:b/>
-          <w:i w:val="0"/>
-          <w:color w:val="auto"/>
-        </w:rPr>
-        <w:t>LEMBAR PENGESAHAN</w:t>
-      </w:r>
-      <w:r>
-        <w:rPr>
-          <w:rFonts w:ascii="Times New Roman" w:eastAsia="Times New Roman" w:hAnsi="Times New Roman" w:cs="Times New Roman"/>
-        </w:rPr>
-        <w:t>.</w:t>
-      </w:r>
-    </w:p>
-    <w:p>
-      <w:pPr>
-        <w:spacing w:after="0" w:line="240" w:lineRule="auto"/>
-        <w:jc w:val="center"/>
-        <w:rPr>
-          <w:rFonts w:ascii="Times New Roman" w:eastAsia="Times New Roman" w:hAnsi="Times New Roman" w:cs="Times New Roman"/>
-          <w:sz w:val="24"/>
-          <w:szCs w:val="24"/>
-        </w:rPr>
-      </w:pPr>
-      <w:r>
-        <w:rPr>
-          <w:rFonts w:ascii="Times New Roman" w:eastAsia="Calibri" w:hAnsi="Times New Roman" w:cs="Times New Roman"/>
-          <w:sz w:val="24"/>
-          <w:szCs w:val="24"/>
-        </w:rPr>
-        <w:t>Laporan Kegiatan Praktik Kerja Lapangan (PKL) yang disusun oleh :</w:t>
-      </w:r>
-    </w:p>
-    <w:p>
-      <w:pPr>
-        <w:spacing w:after="0" w:line="240" w:lineRule="auto"/>
-        <w:ind w:left="720" w:hanging="294"/>
-        <w:jc w:val="center"/>
-        <w:rPr>
-          <w:rFonts w:ascii="Times New Roman" w:eastAsia="Times New Roman" w:hAnsi="Times New Roman" w:cs="Times New Roman"/>
-          <w:sz w:val="24"/>
-          <w:szCs w:val="24"/>
-        </w:rPr>
-      </w:pPr>
-      <w:r>
-        <w:rPr>
-          <w:rFonts w:ascii="Times New Roman" w:eastAsia="Times New Roman" w:hAnsi="Times New Roman" w:cs="Times New Roman"/>
-          <w:sz w:val="24"/>
-          <w:szCs w:val="24"/>
-        </w:rPr>
-        <w:t>Nama</w:t>
-      </w:r>
-      <w:r>
-        <w:rPr>
-          <w:rFonts w:ascii="Times New Roman" w:eastAsia="Times New Roman" w:hAnsi="Times New Roman" w:cs="Times New Roman"/>
-          <w:sz w:val="24"/>
-          <w:szCs w:val="24"/>
-        </w:rPr>
-        <w:tab/>
-      </w:r>
-      <w:r>
-        <w:rPr>
-          <w:rFonts w:ascii="Times New Roman" w:eastAsia="Times New Roman" w:hAnsi="Times New Roman" w:cs="Times New Roman"/>
-          <w:sz w:val="24"/>
-          <w:szCs w:val="24"/>
-        </w:rPr>
-        <w:tab/>
-      </w:r>
-      <w:r>
-        <w:rPr>
-          <w:rFonts w:ascii="Times New Roman" w:eastAsia="Times New Roman" w:hAnsi="Times New Roman" w:cs="Times New Roman"/>
-          <w:sz w:val="24"/>
-          <w:szCs w:val="24"/>
-        </w:rPr>
-        <w:tab/>
-      </w:r>
-      <w:r>
-        <w:rPr>
-          <w:rFonts w:ascii="Times New Roman" w:eastAsia="Times New Roman" w:hAnsi="Times New Roman" w:cs="Times New Roman"/>
-          <w:sz w:val="24"/>
-          <w:szCs w:val="24"/>
-        </w:rPr>
-        <w:tab/>
-        <w:t>:  HILMAN MAKINUR RIZAL</w:t>
-      </w:r>
-    </w:p>
-    <w:p>
-      <w:pPr>
-        <w:spacing w:after="0" w:line="240" w:lineRule="auto"/>
-        <w:ind w:left="720" w:hanging="294"/>
-        <w:jc w:val="center"/>
-        <w:rPr>
-          <w:rFonts w:ascii="Times New Roman" w:eastAsia="Times New Roman" w:hAnsi="Times New Roman" w:cs="Times New Roman"/>
-          <w:sz w:val="24"/>
-          <w:szCs w:val="24"/>
-          <w:lang w:val="en-US"/>
-        </w:rPr>
-      </w:pPr>
-      <w:r>
-        <w:rPr>
-          <w:rFonts w:ascii="Times New Roman" w:eastAsia="Times New Roman" w:hAnsi="Times New Roman" w:cs="Times New Roman"/>
-          <w:sz w:val="24"/>
-          <w:szCs w:val="24"/>
-        </w:rPr>
-        <w:t>N</w:t>
-      </w:r>
-      <w:r>
-        <w:rPr>
-          <w:rFonts w:ascii="Times New Roman" w:eastAsia="Times New Roman" w:hAnsi="Times New Roman" w:cs="Times New Roman"/>
-          <w:sz w:val="24"/>
-          <w:szCs w:val="24"/>
-          <w:lang w:val="en-US"/>
-        </w:rPr>
-        <w:t>O INDUK</w:t>
-      </w:r>
-      <w:r>
-        <w:rPr>
-          <w:rFonts w:ascii="Times New Roman" w:eastAsia="Times New Roman" w:hAnsi="Times New Roman" w:cs="Times New Roman"/>
-          <w:sz w:val="24"/>
-          <w:szCs w:val="24"/>
-        </w:rPr>
-        <w:tab/>
-      </w:r>
-      <w:r>
-        <w:rPr>
-          <w:rFonts w:ascii="Times New Roman" w:eastAsia="Times New Roman" w:hAnsi="Times New Roman" w:cs="Times New Roman"/>
-          <w:sz w:val="24"/>
-          <w:szCs w:val="24"/>
-        </w:rPr>
-        <w:tab/>
-      </w:r>
-      <w:r>
-        <w:rPr>
-          <w:rFonts w:ascii="Times New Roman" w:eastAsia="Times New Roman" w:hAnsi="Times New Roman" w:cs="Times New Roman"/>
-          <w:sz w:val="24"/>
-          <w:szCs w:val="24"/>
-        </w:rPr>
-        <w:tab/>
-        <w:t xml:space="preserve">:  </w:t>
-      </w:r>
-      <w:r>
-        <w:rPr>
-          <w:rFonts w:ascii="Times New Roman" w:eastAsia="Times New Roman" w:hAnsi="Times New Roman" w:cs="Times New Roman"/>
-          <w:sz w:val="24"/>
-          <w:szCs w:val="24"/>
-          <w:lang w:val="en-US"/>
-        </w:rPr>
-        <w:t>2137</w:t>
-      </w:r>
-    </w:p>
-    <w:p>
-      <w:pPr>
-        <w:spacing w:after="0" w:line="240" w:lineRule="auto"/>
-        <w:ind w:hanging="294"/>
-        <w:jc w:val="center"/>
-        <w:rPr>
-          <w:rFonts w:ascii="Times New Roman" w:hAnsi="Times New Roman" w:cs="Times New Roman"/>
-          <w:b/>
-          <w:sz w:val="24"/>
-          <w:szCs w:val="24"/>
-        </w:rPr>
-      </w:pPr>
-      <w:r>
-        <w:rPr>
-          <w:rFonts w:ascii="Times New Roman" w:eastAsia="Times New Roman" w:hAnsi="Times New Roman" w:cs="Times New Roman"/>
-          <w:sz w:val="24"/>
-          <w:szCs w:val="24"/>
-        </w:rPr>
-        <w:t>Program Studi Keahlian</w:t>
-      </w:r>
-      <w:r>
-        <w:rPr>
-          <w:rFonts w:ascii="Times New Roman" w:eastAsia="Times New Roman" w:hAnsi="Times New Roman" w:cs="Times New Roman"/>
-          <w:sz w:val="24"/>
-          <w:szCs w:val="24"/>
-        </w:rPr>
-        <w:tab/>
-      </w:r>
-      <w:r>
-        <w:rPr>
-          <w:rFonts w:ascii="Times New Roman" w:eastAsia="Times New Roman" w:hAnsi="Times New Roman" w:cs="Times New Roman"/>
-          <w:sz w:val="24"/>
-          <w:szCs w:val="24"/>
-        </w:rPr>
-        <w:tab/>
-        <w:t xml:space="preserve">:  </w:t>
-      </w:r>
-      <w:r>
-        <w:rPr>
-          <w:rFonts w:ascii="Times New Roman" w:hAnsi="Times New Roman" w:cs="Times New Roman"/>
-          <w:sz w:val="24"/>
-          <w:szCs w:val="24"/>
-        </w:rPr>
-        <w:t>Teknik Komputer dan Informatika</w:t>
-      </w:r>
-    </w:p>
-    <w:p>
-      <w:pPr>
-        <w:spacing w:after="0" w:line="240" w:lineRule="auto"/>
-        <w:jc w:val="center"/>
-        <w:rPr>
-          <w:rFonts w:ascii="Times New Roman" w:eastAsia="Times New Roman" w:hAnsi="Times New Roman" w:cs="Times New Roman"/>
-          <w:sz w:val="24"/>
-          <w:szCs w:val="24"/>
-        </w:rPr>
-      </w:pPr>
-      <w:r>
-        <w:rPr>
-          <w:rFonts w:ascii="Times New Roman" w:eastAsia="Times New Roman" w:hAnsi="Times New Roman" w:cs="Times New Roman"/>
-          <w:sz w:val="24"/>
-          <w:szCs w:val="24"/>
-        </w:rPr>
-        <w:t>Dengan Judul</w:t>
-      </w:r>
-      <w:r>
-        <w:rPr>
-          <w:rFonts w:ascii="Times New Roman" w:eastAsia="Times New Roman" w:hAnsi="Times New Roman" w:cs="Times New Roman"/>
-          <w:sz w:val="24"/>
-          <w:szCs w:val="24"/>
-        </w:rPr>
-        <w:tab/>
-      </w:r>
-      <w:r>
-        <w:rPr>
-          <w:rFonts w:ascii="Times New Roman" w:eastAsia="Times New Roman" w:hAnsi="Times New Roman" w:cs="Times New Roman"/>
-          <w:sz w:val="24"/>
-          <w:szCs w:val="24"/>
-        </w:rPr>
-        <w:tab/>
-      </w:r>
-      <w:r>
-        <w:rPr>
-          <w:rFonts w:ascii="Times New Roman" w:eastAsia="Times New Roman" w:hAnsi="Times New Roman" w:cs="Times New Roman"/>
-          <w:sz w:val="24"/>
-          <w:szCs w:val="24"/>
-        </w:rPr>
-        <w:tab/>
-        <w:t>:</w:t>
-      </w:r>
-    </w:p>
-    <w:p>
-      <w:pPr>
-        <w:spacing w:after="0" w:line="240" w:lineRule="auto"/>
-        <w:jc w:val="center"/>
-        <w:rPr>
-          <w:rFonts w:ascii="Times New Roman" w:eastAsia="Times New Roman" w:hAnsi="Times New Roman" w:cs="Times New Roman"/>
-          <w:sz w:val="24"/>
-          <w:szCs w:val="24"/>
-        </w:rPr>
-      </w:pPr>
-    </w:p>
-    <w:p>
-      <w:pPr>
-        <w:spacing w:after="0"/>
-        <w:ind w:left="720"/>
-        <w:jc w:val="center"/>
-        <w:rPr>
-          <w:rFonts w:ascii="Times New Roman" w:eastAsia="Times New Roman" w:hAnsi="Times New Roman" w:cs="Times New Roman"/>
-          <w:b/>
-          <w:sz w:val="24"/>
-          <w:szCs w:val="24"/>
-        </w:rPr>
-      </w:pPr>
-      <w:r>
-        <w:rPr>
-          <w:rFonts w:ascii="Times New Roman" w:eastAsia="Times New Roman" w:hAnsi="Times New Roman" w:cs="Times New Roman"/>
-          <w:b/>
-          <w:sz w:val="24"/>
-          <w:szCs w:val="24"/>
-        </w:rPr>
-        <w:t>LAPORAN KEGIATAN PRAKTIK KERJA LAPANGAN</w:t>
-      </w:r>
-    </w:p>
-    <w:p>
-      <w:pPr>
-        <w:spacing w:after="0"/>
-        <w:ind w:left="720"/>
-        <w:jc w:val="center"/>
-        <w:rPr>
-          <w:rFonts w:ascii="Times New Roman" w:eastAsia="Times New Roman" w:hAnsi="Times New Roman" w:cs="Times New Roman"/>
-          <w:b/>
-          <w:sz w:val="24"/>
-          <w:szCs w:val="24"/>
-        </w:rPr>
-      </w:pPr>
-      <w:r>
-        <w:rPr>
-          <w:rFonts w:ascii="Times New Roman" w:eastAsia="Times New Roman" w:hAnsi="Times New Roman" w:cs="Times New Roman"/>
-          <w:b/>
-          <w:sz w:val="24"/>
-          <w:szCs w:val="24"/>
-        </w:rPr>
-        <w:t>DI KECAMATAN KRAKSAAN</w:t>
-      </w:r>
-    </w:p>
-    <w:p>
-      <w:pPr>
-        <w:spacing w:after="0"/>
-        <w:jc w:val="center"/>
-        <w:rPr>
-          <w:rFonts w:ascii="Times New Roman" w:eastAsia="Times New Roman" w:hAnsi="Times New Roman" w:cs="Times New Roman"/>
-          <w:b/>
-          <w:sz w:val="24"/>
-          <w:szCs w:val="24"/>
-        </w:rPr>
-      </w:pPr>
-    </w:p>
-    <w:p>
-      <w:pPr>
-        <w:spacing w:after="0"/>
-        <w:ind w:left="3600" w:firstLine="720"/>
-        <w:jc w:val="center"/>
-        <w:rPr>
-          <w:rFonts w:ascii="Times New Roman" w:eastAsia="Times New Roman" w:hAnsi="Times New Roman" w:cs="Times New Roman"/>
-          <w:sz w:val="24"/>
-          <w:szCs w:val="24"/>
-        </w:rPr>
-      </w:pPr>
-      <w:r>
-        <w:rPr>
-          <w:rFonts w:ascii="Times New Roman" w:eastAsia="Times New Roman" w:hAnsi="Times New Roman" w:cs="Times New Roman"/>
-          <w:sz w:val="24"/>
-          <w:szCs w:val="24"/>
-        </w:rPr>
-        <w:t xml:space="preserve">Telah disahkan pada </w:t>
-      </w:r>
-      <w:r>
-        <w:rPr>
-          <w:rFonts w:ascii="Times New Roman" w:eastAsia="Times New Roman" w:hAnsi="Times New Roman" w:cs="Times New Roman"/>
-          <w:sz w:val="24"/>
-          <w:szCs w:val="24"/>
-        </w:rPr>
-        <w:tab/>
-        <w:t>:</w:t>
-      </w:r>
-    </w:p>
-    <w:p>
-      <w:pPr>
-        <w:spacing w:after="0" w:line="360" w:lineRule="auto"/>
-        <w:ind w:left="4320"/>
-        <w:jc w:val="center"/>
-        <w:rPr>
-          <w:rFonts w:ascii="Times New Roman" w:eastAsia="Times New Roman" w:hAnsi="Times New Roman" w:cs="Times New Roman"/>
-          <w:sz w:val="24"/>
-          <w:szCs w:val="24"/>
-        </w:rPr>
-      </w:pPr>
-      <w:r>
-        <w:rPr>
-          <w:rFonts w:ascii="Times New Roman" w:eastAsia="Times New Roman" w:hAnsi="Times New Roman" w:cs="Times New Roman"/>
-          <w:sz w:val="24"/>
-          <w:szCs w:val="24"/>
-        </w:rPr>
-        <w:t>Hari</w:t>
-      </w:r>
-      <w:r>
-        <w:rPr>
-          <w:rFonts w:ascii="Times New Roman" w:eastAsia="Times New Roman" w:hAnsi="Times New Roman" w:cs="Times New Roman"/>
-          <w:sz w:val="24"/>
-          <w:szCs w:val="24"/>
-        </w:rPr>
-        <w:tab/>
-      </w:r>
-      <w:r>
-        <w:rPr>
-          <w:rFonts w:ascii="Times New Roman" w:eastAsia="Times New Roman" w:hAnsi="Times New Roman" w:cs="Times New Roman"/>
-          <w:sz w:val="24"/>
-          <w:szCs w:val="24"/>
-        </w:rPr>
-        <w:tab/>
-        <w:t>: ............................</w:t>
-      </w:r>
-    </w:p>
-    <w:p>
-      <w:pPr>
-        <w:spacing w:after="0" w:line="360" w:lineRule="auto"/>
-        <w:ind w:left="3600" w:firstLine="720"/>
-        <w:jc w:val="center"/>
-        <w:rPr>
-          <w:rFonts w:ascii="Times New Roman" w:eastAsia="Times New Roman" w:hAnsi="Times New Roman" w:cs="Times New Roman"/>
-          <w:sz w:val="24"/>
-          <w:szCs w:val="24"/>
-        </w:rPr>
-      </w:pPr>
-      <w:r>
-        <w:rPr>
-          <w:rFonts w:ascii="Times New Roman" w:eastAsia="Times New Roman" w:hAnsi="Times New Roman" w:cs="Times New Roman"/>
-          <w:sz w:val="24"/>
-          <w:szCs w:val="24"/>
-        </w:rPr>
-        <w:t>Tanggal</w:t>
-      </w:r>
-      <w:r>
-        <w:rPr>
-          <w:rFonts w:ascii="Times New Roman" w:eastAsia="Times New Roman" w:hAnsi="Times New Roman" w:cs="Times New Roman"/>
-          <w:sz w:val="24"/>
-          <w:szCs w:val="24"/>
-        </w:rPr>
-        <w:tab/>
-        <w:t>: ............................</w:t>
-      </w:r>
-    </w:p>
-    <w:p>
-      <w:pPr>
-        <w:spacing w:after="0" w:line="240" w:lineRule="auto"/>
-        <w:ind w:left="3600" w:firstLine="720"/>
-        <w:jc w:val="center"/>
-        <w:rPr>
-          <w:rFonts w:ascii="Times New Roman" w:eastAsia="Times New Roman" w:hAnsi="Times New Roman" w:cs="Times New Roman"/>
-          <w:sz w:val="24"/>
-          <w:szCs w:val="24"/>
-        </w:rPr>
-      </w:pPr>
-    </w:p>
-    <w:p>
-      <w:pPr>
-        <w:tabs>
-          <w:tab w:val="left" w:pos="567"/>
-          <w:tab w:val="left" w:pos="5103"/>
-        </w:tabs>
-        <w:spacing w:after="0" w:line="240" w:lineRule="auto"/>
-        <w:rPr>
-          <w:rFonts w:ascii="Times New Roman" w:eastAsia="Times New Roman" w:hAnsi="Times New Roman" w:cs="Times New Roman"/>
-          <w:sz w:val="24"/>
-          <w:szCs w:val="24"/>
-        </w:rPr>
-      </w:pPr>
-      <w:r>
-        <w:rPr>
-          <w:rFonts w:ascii="Times New Roman" w:eastAsia="Times New Roman" w:hAnsi="Times New Roman" w:cs="Times New Roman"/>
-          <w:sz w:val="24"/>
-          <w:szCs w:val="24"/>
-        </w:rPr>
-        <w:tab/>
-      </w:r>
-      <w:r>
-        <w:rPr>
-          <w:rFonts w:ascii="Times New Roman" w:eastAsia="Times New Roman" w:hAnsi="Times New Roman" w:cs="Times New Roman"/>
-          <w:sz w:val="24"/>
-          <w:szCs w:val="24"/>
-        </w:rPr>
-        <w:t>Pembimbing Instansi / DU-DI</w:t>
-      </w:r>
-      <w:r>
-        <w:rPr>
-          <w:rFonts w:ascii="Times New Roman" w:eastAsia="Times New Roman" w:hAnsi="Times New Roman" w:cs="Times New Roman"/>
-          <w:b/>
-          <w:sz w:val="24"/>
-          <w:szCs w:val="24"/>
-          <w:lang w:val="en-US"/>
-        </w:rPr>
-        <w:t xml:space="preserve">                                </w:t>
-      </w:r>
-      <w:r>
-        <w:rPr>
-          <w:rFonts w:ascii="Times New Roman" w:eastAsia="Times New Roman" w:hAnsi="Times New Roman" w:cs="Times New Roman"/>
-          <w:sz w:val="24"/>
-          <w:szCs w:val="24"/>
-        </w:rPr>
-        <w:t>Pembimbing Sekolah</w:t>
-      </w:r>
-    </w:p>
-    <w:p>
-      <w:pPr>
-        <w:tabs>
-          <w:tab w:val="left" w:pos="567"/>
-        </w:tabs>
-        <w:spacing w:after="0" w:line="240" w:lineRule="auto"/>
-        <w:jc w:val="center"/>
-        <w:rPr>
-          <w:rFonts w:ascii="Times New Roman" w:eastAsia="Times New Roman" w:hAnsi="Times New Roman" w:cs="Times New Roman"/>
-          <w:sz w:val="24"/>
-          <w:szCs w:val="24"/>
-        </w:rPr>
-      </w:pPr>
-    </w:p>
-    <w:p>
-      <w:pPr>
-        <w:tabs>
-          <w:tab w:val="left" w:pos="567"/>
-        </w:tabs>
-        <w:spacing w:after="0" w:line="240" w:lineRule="auto"/>
-        <w:jc w:val="center"/>
-        <w:rPr>
-          <w:rFonts w:ascii="Times New Roman" w:eastAsia="Times New Roman" w:hAnsi="Times New Roman" w:cs="Times New Roman"/>
-          <w:sz w:val="24"/>
-          <w:szCs w:val="24"/>
-        </w:rPr>
-      </w:pPr>
-    </w:p>
-    <w:p>
-      <w:pPr>
-        <w:tabs>
-          <w:tab w:val="left" w:pos="567"/>
-        </w:tabs>
-        <w:spacing w:after="0" w:line="240" w:lineRule="auto"/>
-        <w:jc w:val="center"/>
-        <w:rPr>
-          <w:rFonts w:ascii="Times New Roman" w:eastAsia="Times New Roman" w:hAnsi="Times New Roman" w:cs="Times New Roman"/>
-          <w:sz w:val="24"/>
-          <w:szCs w:val="24"/>
-        </w:rPr>
-      </w:pPr>
-    </w:p>
-    <w:p>
-      <w:pPr>
-        <w:tabs>
-          <w:tab w:val="left" w:pos="567"/>
-        </w:tabs>
-        <w:spacing w:after="0" w:line="240" w:lineRule="auto"/>
-        <w:rPr>
-          <w:rFonts w:ascii="Times New Roman" w:eastAsia="Times New Roman" w:hAnsi="Times New Roman" w:cs="Times New Roman"/>
-          <w:b/>
-          <w:u w:val="single"/>
-        </w:rPr>
-      </w:pPr>
-      <w:r>
-        <w:rPr>
-          <w:rFonts w:ascii="Times New Roman" w:eastAsia="Times New Roman" w:hAnsi="Times New Roman" w:cs="Times New Roman"/>
-          <w:b/>
-        </w:rPr>
-        <w:tab/>
-      </w:r>
-      <w:r>
-        <w:rPr>
-          <w:rFonts w:ascii="Times New Roman" w:eastAsia="Times New Roman" w:hAnsi="Times New Roman" w:cs="Times New Roman"/>
-          <w:b/>
-          <w:u w:val="single"/>
-        </w:rPr>
-        <w:t>BAMBANG HERIYADI</w:t>
-      </w:r>
-      <w:r>
-        <w:rPr>
-          <w:rFonts w:ascii="Times New Roman" w:eastAsia="Times New Roman" w:hAnsi="Times New Roman" w:cs="Times New Roman"/>
-          <w:b/>
-        </w:rPr>
-        <w:tab/>
-      </w:r>
-      <w:r>
-        <w:rPr>
-          <w:rFonts w:ascii="Times New Roman" w:eastAsia="Times New Roman" w:hAnsi="Times New Roman" w:cs="Times New Roman"/>
-          <w:b/>
-        </w:rPr>
-        <w:tab/>
-      </w:r>
-      <w:r>
-        <w:rPr>
-          <w:rFonts w:ascii="Times New Roman" w:eastAsia="Times New Roman" w:hAnsi="Times New Roman" w:cs="Times New Roman"/>
-          <w:b/>
-        </w:rPr>
-        <w:tab/>
-      </w:r>
-      <w:r>
-        <w:rPr>
-          <w:rFonts w:ascii="Times New Roman" w:eastAsia="Times New Roman" w:hAnsi="Times New Roman" w:cs="Times New Roman"/>
-          <w:b/>
-          <w:lang w:val="en-US"/>
-        </w:rPr>
-        <w:t xml:space="preserve">          </w:t>
-      </w:r>
-      <w:r>
-        <w:rPr>
-          <w:rFonts w:ascii="Times New Roman" w:eastAsia="Times New Roman" w:hAnsi="Times New Roman" w:cs="Times New Roman"/>
-          <w:b/>
-          <w:bCs/>
-          <w:u w:val="single"/>
-        </w:rPr>
-        <w:t>TRIO IRIANTI,S.S</w:t>
-      </w:r>
-    </w:p>
-    <w:p>
-      <w:pPr>
-        <w:tabs>
-          <w:tab w:val="left" w:pos="567"/>
-        </w:tabs>
-        <w:spacing w:after="0" w:line="240" w:lineRule="auto"/>
-        <w:rPr>
-          <w:rFonts w:ascii="Times New Roman" w:eastAsia="Times New Roman" w:hAnsi="Times New Roman" w:cs="Times New Roman"/>
-          <w:b/>
-        </w:rPr>
-      </w:pPr>
-      <w:r>
-        <w:rPr>
-          <w:rFonts w:ascii="Times New Roman" w:eastAsia="Times New Roman" w:hAnsi="Times New Roman" w:cs="Times New Roman"/>
-          <w:b/>
-        </w:rPr>
-        <w:tab/>
-      </w:r>
-      <w:r>
-        <w:rPr>
-          <w:rFonts w:ascii="Times New Roman" w:eastAsia="Times New Roman" w:hAnsi="Times New Roman" w:cs="Times New Roman"/>
-          <w:b/>
-        </w:rPr>
-        <w:t>NIP.</w:t>
-      </w:r>
-      <w:r>
-        <w:rPr>
-          <w:rFonts w:ascii="Times New Roman" w:eastAsia="Times New Roman" w:hAnsi="Times New Roman" w:cs="Times New Roman"/>
-          <w:b/>
-          <w:lang w:val="en-US"/>
-        </w:rPr>
-        <w:t>-</w:t>
-      </w:r>
-      <w:r>
-        <w:rPr>
-          <w:rFonts w:ascii="Times New Roman" w:eastAsia="Times New Roman" w:hAnsi="Times New Roman" w:cs="Times New Roman"/>
-          <w:b/>
-        </w:rPr>
-        <w:t>197301102010011001</w:t>
-      </w:r>
-      <w:r>
-        <w:rPr>
-          <w:rFonts w:ascii="Times New Roman" w:eastAsia="Times New Roman" w:hAnsi="Times New Roman" w:cs="Times New Roman"/>
-          <w:b/>
-        </w:rPr>
-        <w:tab/>
-      </w:r>
-      <w:r>
-        <w:rPr>
-          <w:rFonts w:ascii="Times New Roman" w:eastAsia="Times New Roman" w:hAnsi="Times New Roman" w:cs="Times New Roman"/>
-          <w:b/>
-        </w:rPr>
-        <w:tab/>
-      </w:r>
-      <w:r>
-        <w:rPr>
-          <w:rFonts w:ascii="Times New Roman" w:eastAsia="Times New Roman" w:hAnsi="Times New Roman" w:cs="Times New Roman"/>
-          <w:b/>
-        </w:rPr>
-        <w:tab/>
-      </w:r>
-      <w:r>
-        <w:rPr>
-          <w:rFonts w:ascii="Times New Roman" w:eastAsia="Times New Roman" w:hAnsi="Times New Roman" w:cs="Times New Roman"/>
-          <w:b/>
-          <w:lang w:val="en-US"/>
-        </w:rPr>
-        <w:t xml:space="preserve">          </w:t>
-      </w:r>
-      <w:r>
-        <w:rPr>
-          <w:rFonts w:ascii="Times New Roman" w:eastAsia="Times New Roman" w:hAnsi="Times New Roman" w:cs="Times New Roman"/>
-          <w:b/>
-        </w:rPr>
-        <w:t>NIP.</w:t>
-      </w:r>
-      <w:r>
-        <w:rPr>
-          <w:rFonts w:ascii="Times New Roman" w:eastAsia="Times New Roman" w:hAnsi="Times New Roman" w:cs="Times New Roman"/>
-          <w:b/>
-          <w:lang w:val="en-US"/>
-        </w:rPr>
-        <w:t>-</w:t>
-      </w:r>
-      <w:r>
-        <w:rPr>
-          <w:rFonts w:ascii="Times New Roman" w:eastAsia="Times New Roman" w:hAnsi="Times New Roman" w:cs="Times New Roman"/>
-          <w:b/>
-          <w:bCs/>
-        </w:rPr>
-        <w:t>19750614 200903 2 001</w:t>
-      </w:r>
-    </w:p>
-    <w:p>
-      <w:pPr>
-        <w:spacing w:after="0" w:line="240" w:lineRule="auto"/>
-        <w:jc w:val="center"/>
-        <w:rPr>
-          <w:rFonts w:ascii="Times New Roman" w:eastAsia="Times New Roman" w:hAnsi="Times New Roman" w:cs="Times New Roman"/>
-          <w:lang w:val="en-US"/>
-        </w:rPr>
-      </w:pPr>
-    </w:p>
-    <w:p>
-      <w:pPr>
-        <w:spacing w:after="0" w:line="240" w:lineRule="auto"/>
-        <w:jc w:val="center"/>
-        <w:rPr>
-          <w:rFonts w:ascii="Times New Roman" w:eastAsia="Times New Roman" w:hAnsi="Times New Roman" w:cs="Times New Roman"/>
-          <w:lang w:val="en-US"/>
-        </w:rPr>
-      </w:pPr>
-    </w:p>
-    <w:p>
-      <w:pPr>
-        <w:spacing w:after="0" w:line="240" w:lineRule="auto"/>
-        <w:jc w:val="center"/>
-        <w:rPr>
-          <w:rFonts w:ascii="Times New Roman" w:eastAsia="Times New Roman" w:hAnsi="Times New Roman" w:cs="Times New Roman"/>
-          <w:sz w:val="28"/>
-          <w:szCs w:val="28"/>
-          <w:lang w:val="en-US"/>
-        </w:rPr>
-      </w:pPr>
-      <w:r>
-        <w:rPr>
-          <w:rFonts w:ascii="Times New Roman" w:eastAsia="Times New Roman" w:hAnsi="Times New Roman" w:cs="Times New Roman"/>
-          <w:sz w:val="28"/>
-          <w:szCs w:val="28"/>
-        </w:rPr>
-        <w:t>Mengetahui,</w:t>
-      </w:r>
-    </w:p>
-    <w:p>
-      <w:pPr>
-        <w:spacing w:after="0" w:line="240" w:lineRule="auto"/>
-        <w:jc w:val="center"/>
-        <w:rPr>
-          <w:rFonts w:ascii="Times New Roman" w:eastAsia="Times New Roman" w:hAnsi="Times New Roman" w:cs="Times New Roman"/>
-          <w:sz w:val="28"/>
-          <w:szCs w:val="28"/>
-          <w:lang w:val="en-US"/>
-        </w:rPr>
-      </w:pPr>
-    </w:p>
-    <w:p>
-      <w:pPr>
-        <w:spacing w:after="0" w:line="240" w:lineRule="auto"/>
-        <w:jc w:val="center"/>
-        <w:rPr>
-          <w:rFonts w:ascii="Times New Roman" w:eastAsia="Times New Roman" w:hAnsi="Times New Roman" w:cs="Times New Roman"/>
-          <w:b/>
-          <w:sz w:val="24"/>
-          <w:szCs w:val="24"/>
-        </w:rPr>
-      </w:pPr>
-    </w:p>
-    <w:p>
-      <w:pPr>
-        <w:spacing w:after="0" w:line="240" w:lineRule="auto"/>
-        <w:jc w:val="center"/>
-        <w:rPr>
-          <w:rFonts w:ascii="Times New Roman" w:eastAsia="Calibri" w:hAnsi="Times New Roman" w:cs="Times New Roman"/>
-          <w:sz w:val="24"/>
-          <w:szCs w:val="24"/>
-          <w:lang w:val="en-US"/>
-        </w:rPr>
-      </w:pPr>
-      <w:r>
-        <w:rPr>
-          <w:rFonts w:ascii="Times New Roman" w:eastAsia="Calibri" w:hAnsi="Times New Roman" w:cs="Times New Roman"/>
-          <w:sz w:val="24"/>
-          <w:szCs w:val="24"/>
-        </w:rPr>
-        <w:t>Ketua POKJA PKL</w:t>
-      </w:r>
-      <w:r>
-        <w:rPr>
-          <w:rFonts w:ascii="Times New Roman" w:eastAsia="Calibri" w:hAnsi="Times New Roman" w:cs="Times New Roman"/>
-          <w:sz w:val="24"/>
-          <w:szCs w:val="24"/>
-        </w:rPr>
-        <w:tab/>
-      </w:r>
-      <w:r>
-        <w:rPr>
-          <w:rFonts w:ascii="Times New Roman" w:eastAsia="Calibri" w:hAnsi="Times New Roman" w:cs="Times New Roman"/>
-          <w:sz w:val="24"/>
-          <w:szCs w:val="24"/>
-        </w:rPr>
-        <w:tab/>
-      </w:r>
-      <w:r>
-        <w:rPr>
-          <w:rFonts w:ascii="Times New Roman" w:eastAsia="Calibri" w:hAnsi="Times New Roman" w:cs="Times New Roman"/>
-          <w:sz w:val="24"/>
-          <w:szCs w:val="24"/>
-        </w:rPr>
-        <w:tab/>
-      </w:r>
-      <w:r>
-        <w:rPr>
-          <w:rFonts w:ascii="Times New Roman" w:eastAsia="Calibri" w:hAnsi="Times New Roman" w:cs="Times New Roman"/>
-          <w:sz w:val="24"/>
-          <w:szCs w:val="24"/>
-        </w:rPr>
-        <w:tab/>
-        <w:t xml:space="preserve">  </w:t>
-      </w:r>
-      <w:r>
-        <w:rPr>
-          <w:rFonts w:ascii="Times New Roman" w:eastAsia="Calibri" w:hAnsi="Times New Roman" w:cs="Times New Roman"/>
-          <w:sz w:val="24"/>
-          <w:szCs w:val="24"/>
-          <w:lang w:val="en-US"/>
-        </w:rPr>
-        <w:t xml:space="preserve">    </w:t>
-      </w:r>
-      <w:r>
-        <w:rPr>
-          <w:rFonts w:ascii="Times New Roman" w:eastAsia="Calibri" w:hAnsi="Times New Roman" w:cs="Times New Roman"/>
-          <w:sz w:val="24"/>
-          <w:szCs w:val="24"/>
-        </w:rPr>
-        <w:t xml:space="preserve"> Ka. Program Studi Keahlian</w:t>
-      </w:r>
-    </w:p>
-    <w:p>
-      <w:pPr>
-        <w:tabs>
-          <w:tab w:val="center" w:pos="1985"/>
-          <w:tab w:val="center" w:pos="7230"/>
-        </w:tabs>
-        <w:spacing w:after="0" w:line="240" w:lineRule="auto"/>
-        <w:rPr>
-          <w:rFonts w:ascii="Times New Roman" w:eastAsia="Calibri" w:hAnsi="Times New Roman" w:cs="Times New Roman"/>
-          <w:sz w:val="24"/>
-          <w:szCs w:val="24"/>
-        </w:rPr>
-      </w:pPr>
-      <w:r>
-        <w:rPr>
-          <w:rFonts w:ascii="Times New Roman" w:eastAsia="Calibri" w:hAnsi="Times New Roman" w:cs="Times New Roman"/>
-          <w:sz w:val="24"/>
-          <w:szCs w:val="24"/>
-        </w:rPr>
-        <w:tab/>
-        <w:t>SMK Negeri 1 Gending</w:t>
-      </w:r>
-      <w:r>
-        <w:rPr>
-          <w:rFonts w:ascii="Times New Roman" w:eastAsia="Calibri" w:hAnsi="Times New Roman" w:cs="Times New Roman"/>
-          <w:sz w:val="24"/>
-          <w:szCs w:val="24"/>
-        </w:rPr>
-        <w:tab/>
-        <w:t>SMK Negeri 1 Gending</w:t>
-      </w:r>
-    </w:p>
-    <w:p>
-      <w:pPr>
-        <w:spacing w:after="0" w:line="240" w:lineRule="auto"/>
-        <w:jc w:val="center"/>
-        <w:rPr>
-          <w:rFonts w:ascii="Times New Roman" w:eastAsia="Calibri" w:hAnsi="Times New Roman" w:cs="Times New Roman"/>
-          <w:sz w:val="24"/>
-          <w:szCs w:val="24"/>
-          <w:lang w:val="en-US"/>
-        </w:rPr>
-      </w:pPr>
-    </w:p>
-    <w:p>
-      <w:pPr>
-        <w:spacing w:after="0" w:line="240" w:lineRule="auto"/>
-        <w:jc w:val="center"/>
-        <w:rPr>
-          <w:rFonts w:ascii="Times New Roman" w:eastAsia="Calibri" w:hAnsi="Times New Roman" w:cs="Times New Roman"/>
-          <w:sz w:val="24"/>
-          <w:szCs w:val="24"/>
-          <w:lang w:val="en-US"/>
-        </w:rPr>
-      </w:pPr>
-      <w:r>
-        <w:rPr>
-          <w:rFonts w:ascii="Times New Roman" w:eastAsia="Calibri" w:hAnsi="Times New Roman" w:cs="Times New Roman"/>
-          <w:sz w:val="24"/>
-          <w:szCs w:val="24"/>
-          <w:lang w:val="en-US"/>
-        </w:rPr>
-        <w:tab/>
-      </w:r>
-    </w:p>
-    <w:p>
-      <w:pPr>
-        <w:spacing w:after="0" w:line="240" w:lineRule="auto"/>
-        <w:rPr>
-          <w:rFonts w:ascii="Times New Roman" w:eastAsia="Calibri" w:hAnsi="Times New Roman" w:cs="Times New Roman"/>
-          <w:sz w:val="24"/>
-          <w:szCs w:val="24"/>
-        </w:rPr>
-      </w:pPr>
-    </w:p>
-    <w:p>
-      <w:pPr>
-        <w:tabs>
-          <w:tab w:val="left" w:pos="567"/>
-          <w:tab w:val="left" w:pos="5812"/>
-        </w:tabs>
-        <w:spacing w:after="0" w:line="240" w:lineRule="auto"/>
-        <w:rPr>
-          <w:rFonts w:ascii="Times New Roman" w:eastAsia="Times New Roman" w:hAnsi="Times New Roman" w:cs="Times New Roman"/>
-          <w:b/>
-          <w:u w:val="single"/>
-        </w:rPr>
-      </w:pPr>
-      <w:r>
-        <w:rPr>
-          <w:rFonts w:ascii="Times New Roman" w:eastAsia="Times New Roman" w:hAnsi="Times New Roman" w:cs="Times New Roman"/>
-          <w:b/>
-        </w:rPr>
-        <w:tab/>
-      </w:r>
-      <w:r>
-        <w:rPr>
-          <w:rFonts w:ascii="Times New Roman" w:eastAsia="Times New Roman" w:hAnsi="Times New Roman" w:cs="Times New Roman"/>
-          <w:b/>
-          <w:u w:val="single"/>
-        </w:rPr>
-        <w:t>ERWAN DWI CAHYONO,ST.M.MPd</w:t>
-      </w:r>
-      <w:r>
-        <w:rPr>
-          <w:rFonts w:ascii="Times New Roman" w:eastAsia="Times New Roman" w:hAnsi="Times New Roman" w:cs="Times New Roman"/>
-          <w:b/>
-        </w:rPr>
-        <w:tab/>
-        <w:t xml:space="preserve">           </w:t>
-      </w:r>
-      <w:r>
-        <w:rPr>
-          <w:rFonts w:ascii="Times New Roman" w:eastAsia="Times New Roman" w:hAnsi="Times New Roman" w:cs="Times New Roman"/>
-          <w:b/>
-          <w:u w:val="single"/>
-        </w:rPr>
-        <w:t>SAMSUDIN.S.Kom</w:t>
-      </w:r>
-    </w:p>
-    <w:p>
-      <w:pPr>
-        <w:tabs>
-          <w:tab w:val="left" w:pos="567"/>
-        </w:tabs>
-        <w:spacing w:after="0" w:line="240" w:lineRule="auto"/>
-        <w:jc w:val="center"/>
-        <w:rPr>
-          <w:rFonts w:ascii="Times New Roman" w:eastAsia="Times New Roman" w:hAnsi="Times New Roman" w:cs="Times New Roman"/>
-          <w:b/>
-          <w:lang w:val="en-US"/>
-        </w:rPr>
-      </w:pPr>
-      <w:r>
-        <w:rPr>
-          <w:rFonts w:ascii="Times New Roman" w:eastAsia="Times New Roman" w:hAnsi="Times New Roman" w:cs="Times New Roman"/>
-          <w:b/>
-        </w:rPr>
-        <w:t>N</w:t>
-      </w:r>
-      <w:r>
-        <w:rPr>
-          <w:rFonts w:ascii="Times New Roman" w:eastAsia="Times New Roman" w:hAnsi="Times New Roman" w:cs="Times New Roman"/>
-          <w:b/>
-          <w:lang w:val="en-US"/>
-        </w:rPr>
-        <w:t>IP.-</w:t>
-      </w:r>
-      <w:r>
-        <w:rPr>
-          <w:rFonts w:ascii="Times New Roman" w:eastAsia="Times New Roman" w:hAnsi="Times New Roman" w:cs="Times New Roman"/>
-          <w:b/>
-        </w:rPr>
-        <w:tab/>
-      </w:r>
-      <w:r>
-        <w:rPr>
-          <w:rFonts w:ascii="Times New Roman" w:eastAsia="Times New Roman" w:hAnsi="Times New Roman" w:cs="Times New Roman"/>
-          <w:b/>
-          <w:lang w:val="en-US"/>
-        </w:rPr>
-        <w:t>19750528 201001 1 007</w:t>
-      </w:r>
-      <w:r>
-        <w:rPr>
-          <w:rFonts w:ascii="Times New Roman" w:eastAsia="Times New Roman" w:hAnsi="Times New Roman" w:cs="Times New Roman"/>
-          <w:b/>
-        </w:rPr>
-        <w:tab/>
-      </w:r>
-      <w:r>
-        <w:rPr>
-          <w:rFonts w:ascii="Times New Roman" w:eastAsia="Times New Roman" w:hAnsi="Times New Roman" w:cs="Times New Roman"/>
-          <w:b/>
-        </w:rPr>
-        <w:tab/>
-      </w:r>
-      <w:r>
-        <w:rPr>
-          <w:rFonts w:ascii="Times New Roman" w:eastAsia="Times New Roman" w:hAnsi="Times New Roman" w:cs="Times New Roman"/>
-          <w:b/>
-          <w:lang w:val="en-US"/>
-        </w:rPr>
-        <w:t xml:space="preserve">           </w:t>
-      </w:r>
-      <w:r>
-        <w:rPr>
-          <w:rFonts w:ascii="Times New Roman" w:eastAsia="Times New Roman" w:hAnsi="Times New Roman" w:cs="Times New Roman"/>
-          <w:b/>
-          <w:lang w:val="en-US"/>
-        </w:rPr>
-        <w:t xml:space="preserve">             </w:t>
-      </w:r>
-      <w:r>
-        <w:rPr>
-          <w:rFonts w:ascii="Times New Roman" w:eastAsia="Times New Roman" w:hAnsi="Times New Roman" w:cs="Times New Roman"/>
-          <w:b/>
-        </w:rPr>
-        <w:t>NIP.-</w:t>
-      </w:r>
-      <w:r>
-        <w:rPr>
-          <w:rFonts w:ascii="Times New Roman" w:eastAsia="Times New Roman" w:hAnsi="Times New Roman" w:cs="Times New Roman"/>
-          <w:b/>
-          <w:lang w:val="en-US"/>
-        </w:rPr>
-        <w:t>19660614 198803 1 008</w:t>
-      </w:r>
-    </w:p>
-    <w:p>
-      <w:pPr>
-        <w:spacing w:after="0" w:line="240" w:lineRule="auto"/>
-        <w:jc w:val="center"/>
-        <w:rPr>
-          <w:rFonts w:ascii="Times New Roman" w:eastAsia="Times New Roman" w:hAnsi="Times New Roman" w:cs="Times New Roman"/>
-          <w:b/>
-          <w:sz w:val="24"/>
-          <w:szCs w:val="24"/>
-          <w:lang w:val="en-US"/>
-        </w:rPr>
-      </w:pPr>
-    </w:p>
-    <w:p>
-      <w:pPr>
-        <w:spacing w:after="0" w:line="240" w:lineRule="auto"/>
-        <w:jc w:val="center"/>
-        <w:rPr>
-          <w:rFonts w:ascii="Times New Roman" w:eastAsia="Times New Roman" w:hAnsi="Times New Roman" w:cs="Times New Roman"/>
-          <w:b/>
-          <w:sz w:val="24"/>
-          <w:szCs w:val="24"/>
-          <w:lang w:val="en-US"/>
-        </w:rPr>
-      </w:pPr>
-    </w:p>
-    <w:p>
-      <w:pPr>
-        <w:spacing w:after="0" w:line="240" w:lineRule="auto"/>
-        <w:jc w:val="center"/>
-        <w:rPr>
-          <w:rFonts w:ascii="Times New Roman" w:eastAsia="Times New Roman" w:hAnsi="Times New Roman" w:cs="Times New Roman"/>
-          <w:b/>
-          <w:sz w:val="24"/>
-          <w:szCs w:val="24"/>
-          <w:lang w:val="en-US"/>
-        </w:rPr>
-      </w:pPr>
-    </w:p>
-    <w:p>
-      <w:pPr>
-        <w:spacing w:after="0" w:line="240" w:lineRule="auto"/>
-        <w:jc w:val="center"/>
-        <w:rPr>
-          <w:rFonts w:ascii="Times New Roman" w:eastAsia="Times New Roman" w:hAnsi="Times New Roman" w:cs="Times New Roman"/>
-          <w:b/>
-          <w:sz w:val="24"/>
-          <w:szCs w:val="24"/>
-          <w:lang w:val="en-US"/>
-        </w:rPr>
-      </w:pPr>
-    </w:p>
-    <w:p>
-      <w:pPr>
-        <w:spacing w:after="0" w:line="240" w:lineRule="auto"/>
-        <w:jc w:val="center"/>
-        <w:rPr>
-          <w:rFonts w:ascii="Times New Roman" w:eastAsia="Times New Roman" w:hAnsi="Times New Roman" w:cs="Times New Roman"/>
-          <w:b/>
-          <w:sz w:val="24"/>
-          <w:szCs w:val="24"/>
-        </w:rPr>
-      </w:pPr>
-    </w:p>
-    <w:p>
-      <w:pPr>
-        <w:spacing w:after="0" w:line="240" w:lineRule="auto"/>
-        <w:jc w:val="center"/>
-        <w:rPr>
-          <w:rFonts w:ascii="Times New Roman" w:eastAsia="Times New Roman" w:hAnsi="Times New Roman" w:cs="Times New Roman"/>
-          <w:sz w:val="24"/>
-          <w:szCs w:val="24"/>
-        </w:rPr>
-      </w:pPr>
-      <w:r>
-        <w:rPr>
-          <w:rFonts w:ascii="Times New Roman" w:eastAsia="Times New Roman" w:hAnsi="Times New Roman" w:cs="Times New Roman"/>
-          <w:sz w:val="24"/>
-          <w:szCs w:val="24"/>
-        </w:rPr>
-        <w:t>Kepala Sekolah</w:t>
-      </w:r>
-    </w:p>
-    <w:p>
-      <w:pPr>
-        <w:spacing w:after="0" w:line="240" w:lineRule="auto"/>
-        <w:jc w:val="center"/>
-        <w:rPr>
-          <w:rFonts w:ascii="Times New Roman" w:eastAsia="Times New Roman" w:hAnsi="Times New Roman" w:cs="Times New Roman"/>
-          <w:sz w:val="24"/>
-          <w:szCs w:val="24"/>
-        </w:rPr>
-      </w:pPr>
-      <w:r>
-        <w:rPr>
-          <w:rFonts w:ascii="Times New Roman" w:eastAsia="Times New Roman" w:hAnsi="Times New Roman" w:cs="Times New Roman"/>
-          <w:sz w:val="24"/>
-          <w:szCs w:val="24"/>
-        </w:rPr>
-        <w:t>SMKN 1 Gending</w:t>
-      </w:r>
-    </w:p>
-    <w:p>
-      <w:pPr>
-        <w:jc w:val="center"/>
-        <w:rPr>
-          <w:rFonts w:ascii="Times New Roman" w:eastAsia="Times New Roman" w:hAnsi="Times New Roman" w:cs="Times New Roman"/>
-          <w:b/>
-        </w:rPr>
-      </w:pPr>
-    </w:p>
-    <w:p>
-      <w:pPr>
-        <w:jc w:val="center"/>
-        <w:rPr>
-          <w:rFonts w:ascii="Times New Roman" w:eastAsia="Times New Roman" w:hAnsi="Times New Roman" w:cs="Times New Roman"/>
-          <w:b/>
-        </w:rPr>
-      </w:pPr>
-    </w:p>
-    <w:p>
-      <w:pPr>
-        <w:spacing w:after="0"/>
-        <w:jc w:val="center"/>
-        <w:rPr>
-          <w:rFonts w:ascii="Times New Roman" w:eastAsia="Times New Roman" w:hAnsi="Times New Roman" w:cs="Times New Roman"/>
-          <w:b/>
-          <w:sz w:val="24"/>
-          <w:szCs w:val="24"/>
-          <w:u w:val="single"/>
-          <w:lang w:val="en-US"/>
-        </w:rPr>
-      </w:pPr>
-      <w:r>
-        <w:rPr>
-          <w:rFonts w:ascii="Times New Roman" w:eastAsia="Times New Roman" w:hAnsi="Times New Roman" w:cs="Times New Roman"/>
-          <w:b/>
-          <w:sz w:val="24"/>
-          <w:szCs w:val="24"/>
-          <w:u w:val="single"/>
-          <w:lang w:val="en-US"/>
-        </w:rPr>
-        <w:lastRenderedPageBreak/>
-        <w:t>SUGENG ROMADHONI, S.Pd</w:t>
-      </w:r>
-    </w:p>
-    <w:p>
-      <w:pPr>
-        <w:tabs>
-          <w:tab w:val="left" w:pos="5103"/>
-        </w:tabs>
-        <w:jc w:val="center"/>
-        <w:rPr>
-          <w:rFonts w:ascii="Times New Roman" w:hAnsi="Times New Roman" w:cs="Times New Roman"/>
-          <w:sz w:val="24"/>
-          <w:szCs w:val="24"/>
-        </w:rPr>
-      </w:pPr>
-      <w:r>
-        <w:rPr>
-          <w:rFonts w:ascii="Times New Roman" w:eastAsia="Times New Roman" w:hAnsi="Times New Roman" w:cs="Times New Roman"/>
-          <w:b/>
-          <w:sz w:val="24"/>
-          <w:szCs w:val="24"/>
-        </w:rPr>
-        <w:t xml:space="preserve">NIP. </w:t>
-      </w:r>
-      <w:r>
-        <w:rPr>
-          <w:rFonts w:ascii="Times New Roman" w:eastAsia="Times New Roman" w:hAnsi="Times New Roman" w:cs="Times New Roman"/>
-          <w:b/>
-          <w:sz w:val="24"/>
-          <w:szCs w:val="24"/>
-          <w:lang w:val="en-US"/>
-        </w:rPr>
-        <w:t>196302041989031017</w:t>
-      </w:r>
+      <w:bookmarkEnd w:id="0"/>
     </w:p>
     <w:sectPr>
       <w:pgSz w:w="11907" w:h="16840" w:code="9"/>
@@ -2451,7 +1315,7 @@
 </file>
 
 <file path=word/styles.xml><?xml version="1.0" encoding="utf-8"?>
-<w:styles xmlns:mc="http://schemas.openxmlformats.org/markup-compatibility/2006" xmlns:r="http://schemas.openxmlformats.org/officeDocument/2006/relationships" xmlns:w="http://schemas.openxmlformats.org/wordprocessingml/2006/main" xmlns:w14="http://schemas.microsoft.com/office/word/2010/wordml" xmlns:w15="http://schemas.microsoft.com/office/word/2012/wordml" xmlns:w16cid="http://schemas.microsoft.com/office/word/2016/wordml/cid" xmlns:w16se="http://schemas.microsoft.com/office/word/2015/wordml/symex" mc:Ignorable="w14 w15 w16se w16cid">
+<w:styles xmlns:mc="http://schemas.openxmlformats.org/markup-compatibility/2006" xmlns:r="http://schemas.openxmlformats.org/officeDocument/2006/relationships" xmlns:w="http://schemas.openxmlformats.org/wordprocessingml/2006/main" xmlns:w14="http://schemas.microsoft.com/office/word/2010/wordml" xmlns:w15="http://schemas.microsoft.com/office/word/2012/wordml" xmlns:w16cex="http://schemas.microsoft.com/office/word/2018/wordml/cex" xmlns:w16cid="http://schemas.microsoft.com/office/word/2016/wordml/cid" xmlns:w16="http://schemas.microsoft.com/office/word/2018/wordml" xmlns:w16sdtdh="http://schemas.microsoft.com/office/word/2020/wordml/sdtdatahash" xmlns:w16se="http://schemas.microsoft.com/office/word/2015/wordml/symex" mc:Ignorable="w14 w15 w16se w16cid w16 w16cex w16sdtdh">
   <w:docDefaults>
     <w:rPrDefault>
       <w:rPr>
@@ -2467,7 +1331,7 @@
       </w:pPr>
     </w:pPrDefault>
   </w:docDefaults>
-  <w:latentStyles w:defLockedState="0" w:defUIPriority="99" w:defSemiHidden="0" w:defUnhideWhenUsed="0" w:defQFormat="0" w:count="375">
+  <w:latentStyles w:defLockedState="0" w:defUIPriority="99" w:defSemiHidden="0" w:defUnhideWhenUsed="0" w:defQFormat="0" w:count="376">
     <w:lsdException w:name="Normal" w:uiPriority="0" w:qFormat="1"/>
     <w:lsdException w:name="heading 1" w:uiPriority="9" w:qFormat="1"/>
     <w:lsdException w:name="heading 2" w:semiHidden="1" w:uiPriority="9" w:unhideWhenUsed="1" w:qFormat="1"/>
@@ -2573,7 +1437,6 @@
     <w:lsdException w:name="HTML Sample" w:semiHidden="1" w:unhideWhenUsed="1"/>
     <w:lsdException w:name="HTML Typewriter" w:semiHidden="1" w:unhideWhenUsed="1"/>
     <w:lsdException w:name="HTML Variable" w:semiHidden="1" w:unhideWhenUsed="1"/>
-    <w:lsdException w:name="Normal Table" w:semiHidden="1" w:unhideWhenUsed="1"/>
     <w:lsdException w:name="annotation subject" w:semiHidden="1" w:unhideWhenUsed="1"/>
     <w:lsdException w:name="No List" w:semiHidden="1" w:unhideWhenUsed="1"/>
     <w:lsdException w:name="Outline List 1" w:semiHidden="1" w:unhideWhenUsed="1"/>
@@ -2620,10 +1483,8 @@
     <w:lsdException w:name="Table Subtle 2" w:semiHidden="1" w:unhideWhenUsed="1"/>
     <w:lsdException w:name="Table Web 1" w:semiHidden="1" w:unhideWhenUsed="1"/>
     <w:lsdException w:name="Table Web 2" w:semiHidden="1" w:unhideWhenUsed="1"/>
-    <w:lsdException w:name="Table Web 3" w:semiHidden="1" w:unhideWhenUsed="1"/>
     <w:lsdException w:name="Balloon Text" w:semiHidden="1" w:unhideWhenUsed="1"/>
     <w:lsdException w:name="Table Grid" w:uiPriority="39"/>
-    <w:lsdException w:name="Table Theme" w:semiHidden="1" w:unhideWhenUsed="1"/>
     <w:lsdException w:name="Placeholder Text" w:semiHidden="1"/>
     <w:lsdException w:name="No Spacing" w:uiPriority="1" w:qFormat="1"/>
     <w:lsdException w:name="Light Shading" w:uiPriority="60"/>
@@ -2843,6 +1704,7 @@
     <w:lsdException w:name="Smart Hyperlink" w:semiHidden="1" w:unhideWhenUsed="1"/>
     <w:lsdException w:name="Hashtag" w:semiHidden="1" w:unhideWhenUsed="1"/>
     <w:lsdException w:name="Unresolved Mention" w:semiHidden="1" w:unhideWhenUsed="1"/>
+    <w:lsdException w:name="Smart Link" w:semiHidden="1" w:unhideWhenUsed="1"/>
   </w:latentStyles>
   <w:style w:type="paragraph" w:default="1" w:styleId="Normal">
     <w:name w:val="Normal"/>

</xml_diff>